<commit_message>
Added Entry For Steven Carl
</commit_message>
<xml_diff>
--- a/COP3330C Icebreaker Discussion.docx
+++ b/COP3330C Icebreaker Discussion.docx
@@ -1,35 +1,35 @@
 
 <file path=word/document.xml><?xml version="1.0" encoding="utf-8"?>
-<w:document xmlns:wpc="http://schemas.microsoft.com/office/word/2010/wordprocessingCanvas" xmlns:cx="http://schemas.microsoft.com/office/drawing/2014/chartex" xmlns:cx1="http://schemas.microsoft.com/office/drawing/2015/9/8/chartex" xmlns:cx2="http://schemas.microsoft.com/office/drawing/2015/10/21/chartex" xmlns:cx3="http://schemas.microsoft.com/office/drawing/2016/5/9/chartex" xmlns:cx4="http://schemas.microsoft.com/office/drawing/2016/5/10/chartex" xmlns:cx5="http://schemas.microsoft.com/office/drawing/2016/5/11/chartex" xmlns:cx6="http://schemas.microsoft.com/office/drawing/2016/5/12/chartex" xmlns:cx7="http://schemas.microsoft.com/office/drawing/2016/5/13/chartex" xmlns:cx8="http://schemas.microsoft.com/office/drawing/2016/5/14/chartex" xmlns:mc="http://schemas.openxmlformats.org/markup-compatibility/2006" xmlns:aink="http://schemas.microsoft.com/office/drawing/2016/ink" xmlns:am3d="http://schemas.microsoft.com/office/drawing/2017/model3d" xmlns:o="urn:schemas-microsoft-com:office:office" xmlns:oel="http://schemas.microsoft.com/office/2019/extlst" xmlns:r="http://schemas.openxmlformats.org/officeDocument/2006/relationships" xmlns:m="http://schemas.openxmlformats.org/officeDocument/2006/math" xmlns:v="urn:schemas-microsoft-com:vml" xmlns:wp14="http://schemas.microsoft.com/office/word/2010/wordprocessingDrawing" xmlns:wp="http://schemas.openxmlformats.org/drawingml/2006/wordprocessingDrawing" xmlns:w10="urn:schemas-microsoft-com:office:word" xmlns:w="http://schemas.openxmlformats.org/wordprocessingml/2006/main" xmlns:w14="http://schemas.microsoft.com/office/word/2010/wordml" xmlns:w15="http://schemas.microsoft.com/office/word/2012/wordml" xmlns:w16cex="http://schemas.microsoft.com/office/word/2018/wordml/cex" xmlns:w16cid="http://schemas.microsoft.com/office/word/2016/wordml/cid" xmlns:w16="http://schemas.microsoft.com/office/word/2018/wordml" xmlns:w16sdtdh="http://schemas.microsoft.com/office/word/2020/wordml/sdtdatahash" xmlns:w16se="http://schemas.microsoft.com/office/word/2015/wordml/symex" xmlns:wpg="http://schemas.microsoft.com/office/word/2010/wordprocessingGroup" xmlns:wpi="http://schemas.microsoft.com/office/word/2010/wordprocessingInk" xmlns:wne="http://schemas.microsoft.com/office/word/2006/wordml" xmlns:wps="http://schemas.microsoft.com/office/word/2010/wordprocessingShape" mc:Ignorable="w14 w15 w16se w16cid w16 w16cex w16sdtdh wp14">
+<w:document xmlns:a="http://schemas.openxmlformats.org/drawingml/2006/main" xmlns:aink="http://schemas.microsoft.com/office/drawing/2016/ink" xmlns:am3d="http://schemas.microsoft.com/office/drawing/2017/model3d" xmlns:c="http://schemas.openxmlformats.org/drawingml/2006/chart" xmlns:cx="http://schemas.microsoft.com/office/drawing/2014/chartex" xmlns:cx1="http://schemas.microsoft.com/office/drawing/2015/9/8/chartex" xmlns:cx2="http://schemas.microsoft.com/office/drawing/2015/10/21/chartex" xmlns:cx3="http://schemas.microsoft.com/office/drawing/2016/5/9/chartex" xmlns:cx4="http://schemas.microsoft.com/office/drawing/2016/5/10/chartex" xmlns:cx5="http://schemas.microsoft.com/office/drawing/2016/5/11/chartex" xmlns:cx6="http://schemas.microsoft.com/office/drawing/2016/5/12/chartex" xmlns:cx7="http://schemas.microsoft.com/office/drawing/2016/5/13/chartex" xmlns:cx8="http://schemas.microsoft.com/office/drawing/2016/5/14/chartex" xmlns:dgm="http://schemas.openxmlformats.org/drawingml/2006/diagram" xmlns:lc="http://schemas.openxmlformats.org/drawingml/2006/lockedCanvas" xmlns:m="http://schemas.openxmlformats.org/officeDocument/2006/math" xmlns:mc="http://schemas.openxmlformats.org/markup-compatibility/2006" xmlns:mo="http://schemas.microsoft.com/office/mac/office/2008/main" xmlns:mv="urn:schemas-microsoft-com:mac:vml" xmlns:o="urn:schemas-microsoft-com:office:office" xmlns:oel="http://schemas.microsoft.com/office/2019/extlst" xmlns:pic="http://schemas.openxmlformats.org/drawingml/2006/picture" xmlns:r="http://schemas.openxmlformats.org/officeDocument/2006/relationships" xmlns:v="urn:schemas-microsoft-com:vml" xmlns:w="http://schemas.openxmlformats.org/wordprocessingml/2006/main" xmlns:w10="urn:schemas-microsoft-com:office:word" xmlns:w14="http://schemas.microsoft.com/office/word/2010/wordml" xmlns:w15="http://schemas.microsoft.com/office/word/2012/wordml" xmlns:w16="http://schemas.microsoft.com/office/word/2018/wordml" xmlns:w16cex="http://schemas.microsoft.com/office/word/2018/wordml/cex" xmlns:w16cid="http://schemas.microsoft.com/office/word/2016/wordml/cid" xmlns:w16sdtdh="http://schemas.microsoft.com/office/word/2020/wordml/sdtdatahash" xmlns:w16se="http://schemas.microsoft.com/office/word/2015/wordml/symex" xmlns:wne="http://schemas.microsoft.com/office/word/2006/wordml" xmlns:wp="http://schemas.openxmlformats.org/drawingml/2006/wordprocessingDrawing" xmlns:wp14="http://schemas.microsoft.com/office/word/2010/wordprocessingDrawing" xmlns:wpc="http://schemas.microsoft.com/office/word/2010/wordprocessingCanvas" xmlns:wpg="http://schemas.microsoft.com/office/word/2010/wordprocessingGroup" xmlns:wpi="http://schemas.microsoft.com/office/word/2010/wordprocessingInk" xmlns:wps="http://schemas.microsoft.com/office/word/2010/wordprocessingShape" mc:Ignorable="w14 w15 w16se w16cid w16 w16cex w16sdtdh wp14">
   <w:body>
     <w:p>
       <w:pPr>
         <w:rPr>
-          <w:rFonts w:ascii="Calibri" w:eastAsia="Calibri" w:hAnsi="Calibri" w:cs="Calibri"/>
           <w:b/>
+          <w:rFonts w:ascii="Calibri" w:cs="Calibri" w:eastAsia="Calibri" w:hAnsi="Calibri"/>
           <w:sz w:val="28"/>
         </w:rPr>
       </w:pPr>
       <w:r>
         <w:rPr>
-          <w:rFonts w:ascii="Calibri" w:eastAsia="Calibri" w:hAnsi="Calibri" w:cs="Calibri"/>
           <w:b/>
+          <w:rFonts w:ascii="Calibri" w:cs="Calibri" w:eastAsia="Calibri" w:hAnsi="Calibri"/>
           <w:sz w:val="28"/>
         </w:rPr>
         <w:t>COP</w:t>
       </w:r>
       <w:r>
         <w:rPr>
-          <w:rFonts w:ascii="Calibri" w:eastAsia="Calibri" w:hAnsi="Calibri" w:cs="Calibri"/>
           <w:b/>
+          <w:rFonts w:ascii="Calibri" w:cs="Calibri" w:eastAsia="Calibri" w:hAnsi="Calibri"/>
           <w:sz w:val="28"/>
         </w:rPr>
         <w:t>3330</w:t>
       </w:r>
       <w:r>
         <w:rPr>
-          <w:rFonts w:ascii="Calibri" w:eastAsia="Calibri" w:hAnsi="Calibri" w:cs="Calibri"/>
           <w:b/>
+          <w:rFonts w:ascii="Calibri" w:cs="Calibri" w:eastAsia="Calibri" w:hAnsi="Calibri"/>
           <w:sz w:val="28"/>
         </w:rPr>
         <w:t>C Icebreaker Discussion</w:t>
@@ -38,12 +38,12 @@
     <w:p>
       <w:pPr>
         <w:rPr>
-          <w:rFonts w:ascii="Calibri" w:eastAsia="Calibri" w:hAnsi="Calibri" w:cs="Calibri"/>
-        </w:rPr>
-      </w:pPr>
-      <w:r>
-        <w:rPr>
-          <w:rFonts w:ascii="Calibri" w:eastAsia="Calibri" w:hAnsi="Calibri" w:cs="Calibri"/>
+          <w:rFonts w:ascii="Calibri" w:cs="Calibri" w:eastAsia="Calibri" w:hAnsi="Calibri"/>
+        </w:rPr>
+      </w:pPr>
+      <w:r>
+        <w:rPr>
+          <w:rFonts w:ascii="Calibri" w:cs="Calibri" w:eastAsia="Calibri" w:hAnsi="Calibri"/>
         </w:rPr>
         <w:t>There is no Canvas submission for this discussion; we will be using GitHub exclusively.</w:t>
       </w:r>
@@ -51,12 +51,12 @@
     <w:p>
       <w:pPr>
         <w:rPr>
-          <w:rFonts w:ascii="Calibri" w:eastAsia="Calibri" w:hAnsi="Calibri" w:cs="Calibri"/>
-        </w:rPr>
-      </w:pPr>
-      <w:r>
-        <w:rPr>
-          <w:rFonts w:ascii="Calibri" w:eastAsia="Calibri" w:hAnsi="Calibri" w:cs="Calibri"/>
+          <w:rFonts w:ascii="Calibri" w:cs="Calibri" w:eastAsia="Calibri" w:hAnsi="Calibri"/>
+        </w:rPr>
+      </w:pPr>
+      <w:r>
+        <w:rPr>
+          <w:rFonts w:ascii="Calibri" w:cs="Calibri" w:eastAsia="Calibri" w:hAnsi="Calibri"/>
         </w:rPr>
         <w:t>Here are some useful references if you are not familiar with GitHub:</w:t>
       </w:r>
@@ -64,12 +64,12 @@
     <w:p>
       <w:pPr>
         <w:rPr>
-          <w:rFonts w:ascii="Calibri" w:eastAsia="Calibri" w:hAnsi="Calibri" w:cs="Calibri"/>
-        </w:rPr>
-      </w:pPr>
-      <w:r>
-        <w:rPr>
-          <w:rFonts w:ascii="Calibri" w:eastAsia="Calibri" w:hAnsi="Calibri" w:cs="Calibri"/>
+          <w:rFonts w:ascii="Calibri" w:cs="Calibri" w:eastAsia="Calibri" w:hAnsi="Calibri"/>
+        </w:rPr>
+      </w:pPr>
+      <w:r>
+        <w:rPr>
+          <w:rFonts w:ascii="Calibri" w:cs="Calibri" w:eastAsia="Calibri" w:hAnsi="Calibri"/>
         </w:rPr>
         <w:t>To fork a repo:</w:t>
       </w:r>
@@ -78,22 +78,22 @@
       <w:pPr>
         <w:ind w:firstLine="720"/>
         <w:rPr>
-          <w:rFonts w:ascii="Calibri" w:eastAsia="Calibri" w:hAnsi="Calibri" w:cs="Calibri"/>
+          <w:rFonts w:ascii="Calibri" w:cs="Calibri" w:eastAsia="Calibri" w:hAnsi="Calibri"/>
         </w:rPr>
       </w:pPr>
       <w:hyperlink r:id="rId5">
         <w:r>
           <w:rPr>
-            <w:rFonts w:ascii="Calibri" w:eastAsia="Calibri" w:hAnsi="Calibri" w:cs="Calibri"/>
+            <w:u w:val="single"/>
             <w:color w:val="0563C1"/>
-            <w:u w:val="single"/>
+            <w:rFonts w:ascii="Calibri" w:cs="Calibri" w:eastAsia="Calibri" w:hAnsi="Calibri"/>
           </w:rPr>
           <w:t>https://docs.github.com/en/get-started/quickstart/fork-a-repo</w:t>
         </w:r>
       </w:hyperlink>
       <w:r>
         <w:rPr>
-          <w:rFonts w:ascii="Calibri" w:eastAsia="Calibri" w:hAnsi="Calibri" w:cs="Calibri"/>
+          <w:rFonts w:ascii="Calibri" w:cs="Calibri" w:eastAsia="Calibri" w:hAnsi="Calibri"/>
         </w:rPr>
         <w:t xml:space="preserve"> </w:t>
       </w:r>
@@ -101,12 +101,12 @@
     <w:p>
       <w:pPr>
         <w:rPr>
-          <w:rFonts w:ascii="Calibri" w:eastAsia="Calibri" w:hAnsi="Calibri" w:cs="Calibri"/>
-        </w:rPr>
-      </w:pPr>
-      <w:r>
-        <w:rPr>
-          <w:rFonts w:ascii="Calibri" w:eastAsia="Calibri" w:hAnsi="Calibri" w:cs="Calibri"/>
+          <w:rFonts w:ascii="Calibri" w:cs="Calibri" w:eastAsia="Calibri" w:hAnsi="Calibri"/>
+        </w:rPr>
+      </w:pPr>
+      <w:r>
+        <w:rPr>
+          <w:rFonts w:ascii="Calibri" w:cs="Calibri" w:eastAsia="Calibri" w:hAnsi="Calibri"/>
         </w:rPr>
         <w:t>To create a pull request:</w:t>
       </w:r>
@@ -115,22 +115,22 @@
       <w:pPr>
         <w:ind w:firstLine="720"/>
         <w:rPr>
-          <w:rFonts w:ascii="Calibri" w:eastAsia="Calibri" w:hAnsi="Calibri" w:cs="Calibri"/>
+          <w:rFonts w:ascii="Calibri" w:cs="Calibri" w:eastAsia="Calibri" w:hAnsi="Calibri"/>
         </w:rPr>
       </w:pPr>
       <w:hyperlink r:id="rId6">
         <w:r>
           <w:rPr>
-            <w:rFonts w:ascii="Calibri" w:eastAsia="Calibri" w:hAnsi="Calibri" w:cs="Calibri"/>
+            <w:u w:val="single"/>
             <w:color w:val="0563C1"/>
-            <w:u w:val="single"/>
+            <w:rFonts w:ascii="Calibri" w:cs="Calibri" w:eastAsia="Calibri" w:hAnsi="Calibri"/>
           </w:rPr>
           <w:t>https://docs.github.com/en/pull-requests/collaborating-with-pull-requests/proposing-changes-to-your-work-with-pull-requests/creating-a-pull-request</w:t>
         </w:r>
       </w:hyperlink>
       <w:r>
         <w:rPr>
-          <w:rFonts w:ascii="Calibri" w:eastAsia="Calibri" w:hAnsi="Calibri" w:cs="Calibri"/>
+          <w:rFonts w:ascii="Calibri" w:cs="Calibri" w:eastAsia="Calibri" w:hAnsi="Calibri"/>
         </w:rPr>
         <w:t xml:space="preserve"> </w:t>
       </w:r>
@@ -138,12 +138,12 @@
     <w:p>
       <w:pPr>
         <w:rPr>
-          <w:rFonts w:ascii="Calibri" w:eastAsia="Calibri" w:hAnsi="Calibri" w:cs="Calibri"/>
-        </w:rPr>
-      </w:pPr>
-      <w:r>
-        <w:rPr>
-          <w:rFonts w:ascii="Calibri" w:eastAsia="Calibri" w:hAnsi="Calibri" w:cs="Calibri"/>
+          <w:rFonts w:ascii="Calibri" w:cs="Calibri" w:eastAsia="Calibri" w:hAnsi="Calibri"/>
+        </w:rPr>
+      </w:pPr>
+      <w:r>
+        <w:rPr>
+          <w:rFonts w:ascii="Calibri" w:cs="Calibri" w:eastAsia="Calibri" w:hAnsi="Calibri"/>
         </w:rPr>
         <w:t>Editing a markdown file:</w:t>
       </w:r>
@@ -152,22 +152,22 @@
       <w:pPr>
         <w:ind w:firstLine="720"/>
         <w:rPr>
-          <w:rFonts w:ascii="Calibri" w:eastAsia="Calibri" w:hAnsi="Calibri" w:cs="Calibri"/>
+          <w:rFonts w:ascii="Calibri" w:cs="Calibri" w:eastAsia="Calibri" w:hAnsi="Calibri"/>
         </w:rPr>
       </w:pPr>
       <w:hyperlink r:id="rId7">
         <w:r>
           <w:rPr>
-            <w:rFonts w:ascii="Calibri" w:eastAsia="Calibri" w:hAnsi="Calibri" w:cs="Calibri"/>
+            <w:u w:val="single"/>
             <w:color w:val="0000FF"/>
-            <w:u w:val="single"/>
+            <w:rFonts w:ascii="Calibri" w:cs="Calibri" w:eastAsia="Calibri" w:hAnsi="Calibri"/>
           </w:rPr>
           <w:t>https://www.markdownguide.org/basic-syntax/</w:t>
         </w:r>
       </w:hyperlink>
       <w:r>
         <w:rPr>
-          <w:rFonts w:ascii="Calibri" w:eastAsia="Calibri" w:hAnsi="Calibri" w:cs="Calibri"/>
+          <w:rFonts w:ascii="Calibri" w:cs="Calibri" w:eastAsia="Calibri" w:hAnsi="Calibri"/>
         </w:rPr>
         <w:t xml:space="preserve">  </w:t>
       </w:r>
@@ -175,12 +175,12 @@
     <w:p>
       <w:pPr>
         <w:rPr>
-          <w:rFonts w:ascii="Calibri" w:eastAsia="Calibri" w:hAnsi="Calibri" w:cs="Calibri"/>
-        </w:rPr>
-      </w:pPr>
-      <w:r>
-        <w:rPr>
-          <w:rFonts w:ascii="Calibri" w:eastAsia="Calibri" w:hAnsi="Calibri" w:cs="Calibri"/>
+          <w:rFonts w:ascii="Calibri" w:cs="Calibri" w:eastAsia="Calibri" w:hAnsi="Calibri"/>
+        </w:rPr>
+      </w:pPr>
+      <w:r>
+        <w:rPr>
+          <w:rFonts w:ascii="Calibri" w:cs="Calibri" w:eastAsia="Calibri" w:hAnsi="Calibri"/>
         </w:rPr>
         <w:t>For this discussion you will need to do the following:</w:t>
       </w:r>
@@ -188,12 +188,12 @@
     <w:p>
       <w:pPr>
         <w:rPr>
-          <w:rFonts w:ascii="Calibri" w:eastAsia="Calibri" w:hAnsi="Calibri" w:cs="Calibri"/>
-        </w:rPr>
-      </w:pPr>
-      <w:r>
-        <w:rPr>
-          <w:rFonts w:ascii="Calibri" w:eastAsia="Calibri" w:hAnsi="Calibri" w:cs="Calibri"/>
+          <w:rFonts w:ascii="Calibri" w:cs="Calibri" w:eastAsia="Calibri" w:hAnsi="Calibri"/>
+        </w:rPr>
+      </w:pPr>
+      <w:r>
+        <w:rPr>
+          <w:rFonts w:ascii="Calibri" w:cs="Calibri" w:eastAsia="Calibri" w:hAnsi="Calibri"/>
         </w:rPr>
         <w:t>1. Fork the GitHub repository (repo) containing this assignment, found here:</w:t>
       </w:r>
@@ -202,22 +202,22 @@
       <w:pPr>
         <w:ind w:firstLine="720"/>
         <w:rPr>
-          <w:rFonts w:ascii="Calibri" w:eastAsia="Calibri" w:hAnsi="Calibri" w:cs="Calibri"/>
+          <w:rFonts w:ascii="Calibri" w:cs="Calibri" w:eastAsia="Calibri" w:hAnsi="Calibri"/>
         </w:rPr>
       </w:pPr>
       <w:hyperlink r:id="rId8">
         <w:r>
           <w:rPr>
-            <w:rFonts w:ascii="Calibri" w:eastAsia="Calibri" w:hAnsi="Calibri" w:cs="Calibri"/>
+            <w:u w:val="single"/>
             <w:color w:val="0563C1"/>
-            <w:u w:val="single"/>
+            <w:rFonts w:ascii="Calibri" w:cs="Calibri" w:eastAsia="Calibri" w:hAnsi="Calibri"/>
           </w:rPr>
           <w:t>https://github.com/ProfSingletary/COP2806C-IceBreaker-Spring23.git</w:t>
         </w:r>
       </w:hyperlink>
       <w:r>
         <w:rPr>
-          <w:rFonts w:ascii="Calibri" w:eastAsia="Calibri" w:hAnsi="Calibri" w:cs="Calibri"/>
+          <w:rFonts w:ascii="Calibri" w:cs="Calibri" w:eastAsia="Calibri" w:hAnsi="Calibri"/>
         </w:rPr>
         <w:t xml:space="preserve"> </w:t>
       </w:r>
@@ -225,12 +225,12 @@
     <w:p>
       <w:pPr>
         <w:rPr>
-          <w:rFonts w:ascii="Calibri" w:eastAsia="Calibri" w:hAnsi="Calibri" w:cs="Calibri"/>
-        </w:rPr>
-      </w:pPr>
-      <w:r>
-        <w:rPr>
-          <w:rFonts w:ascii="Calibri" w:eastAsia="Calibri" w:hAnsi="Calibri" w:cs="Calibri"/>
+          <w:rFonts w:ascii="Calibri" w:cs="Calibri" w:eastAsia="Calibri" w:hAnsi="Calibri"/>
+        </w:rPr>
+      </w:pPr>
+      <w:r>
+        <w:rPr>
+          <w:rFonts w:ascii="Calibri" w:cs="Calibri" w:eastAsia="Calibri" w:hAnsi="Calibri"/>
         </w:rPr>
         <w:t>2. Edit the Word document (this file): append the content specified in the Discussion Prompt provided below to the end of the document; do not delete existing content.</w:t>
       </w:r>
@@ -238,12 +238,12 @@
     <w:p>
       <w:pPr>
         <w:rPr>
-          <w:rFonts w:ascii="Calibri" w:eastAsia="Calibri" w:hAnsi="Calibri" w:cs="Calibri"/>
-        </w:rPr>
-      </w:pPr>
-      <w:r>
-        <w:rPr>
-          <w:rFonts w:ascii="Calibri" w:eastAsia="Calibri" w:hAnsi="Calibri" w:cs="Calibri"/>
+          <w:rFonts w:ascii="Calibri" w:cs="Calibri" w:eastAsia="Calibri" w:hAnsi="Calibri"/>
+        </w:rPr>
+      </w:pPr>
+      <w:r>
+        <w:rPr>
+          <w:rFonts w:ascii="Calibri" w:cs="Calibri" w:eastAsia="Calibri" w:hAnsi="Calibri"/>
         </w:rPr>
         <w:t>3. Edit the README.md (md = markdown) file, go to the bottom of the file and add a new line containing the following (use my entry as a template for your addition):</w:t>
       </w:r>
@@ -254,14 +254,15 @@
           <w:ilvl w:val="0"/>
           <w:numId w:val="1"/>
         </w:numPr>
-        <w:ind w:left="720" w:hanging="360"/>
-        <w:rPr>
-          <w:rFonts w:ascii="Calibri" w:eastAsia="Calibri" w:hAnsi="Calibri" w:cs="Calibri"/>
-        </w:rPr>
-      </w:pPr>
-      <w:r>
-        <w:rPr>
-          <w:rFonts w:ascii="Calibri" w:eastAsia="Calibri" w:hAnsi="Calibri" w:cs="Calibri"/>
+        <w:ind w:left="720"/>
+        <w:ind w:hanging="360"/>
+        <w:rPr>
+          <w:rFonts w:ascii="Calibri" w:cs="Calibri" w:eastAsia="Calibri" w:hAnsi="Calibri"/>
+        </w:rPr>
+      </w:pPr>
+      <w:r>
+        <w:rPr>
+          <w:rFonts w:ascii="Calibri" w:cs="Calibri" w:eastAsia="Calibri" w:hAnsi="Calibri"/>
         </w:rPr>
         <w:t>start with a dash and space (this creates a bullet)</w:t>
       </w:r>
@@ -272,14 +273,15 @@
           <w:ilvl w:val="0"/>
           <w:numId w:val="1"/>
         </w:numPr>
-        <w:ind w:left="720" w:hanging="360"/>
-        <w:rPr>
-          <w:rFonts w:ascii="Calibri" w:eastAsia="Calibri" w:hAnsi="Calibri" w:cs="Calibri"/>
-        </w:rPr>
-      </w:pPr>
-      <w:r>
-        <w:rPr>
-          <w:rFonts w:ascii="Calibri" w:eastAsia="Calibri" w:hAnsi="Calibri" w:cs="Calibri"/>
+        <w:ind w:left="720"/>
+        <w:ind w:hanging="360"/>
+        <w:rPr>
+          <w:rFonts w:ascii="Calibri" w:cs="Calibri" w:eastAsia="Calibri" w:hAnsi="Calibri"/>
+        </w:rPr>
+      </w:pPr>
+      <w:r>
+        <w:rPr>
+          <w:rFonts w:ascii="Calibri" w:cs="Calibri" w:eastAsia="Calibri" w:hAnsi="Calibri"/>
         </w:rPr>
         <w:t>add today's date and your name</w:t>
       </w:r>
@@ -290,14 +292,15 @@
           <w:ilvl w:val="0"/>
           <w:numId w:val="1"/>
         </w:numPr>
-        <w:ind w:left="720" w:hanging="360"/>
-        <w:rPr>
-          <w:rFonts w:ascii="Calibri" w:eastAsia="Calibri" w:hAnsi="Calibri" w:cs="Calibri"/>
-        </w:rPr>
-      </w:pPr>
-      <w:r>
-        <w:rPr>
-          <w:rFonts w:ascii="Calibri" w:eastAsia="Calibri" w:hAnsi="Calibri" w:cs="Calibri"/>
+        <w:ind w:left="720"/>
+        <w:ind w:hanging="360"/>
+        <w:rPr>
+          <w:rFonts w:ascii="Calibri" w:cs="Calibri" w:eastAsia="Calibri" w:hAnsi="Calibri"/>
+        </w:rPr>
+      </w:pPr>
+      <w:r>
+        <w:rPr>
+          <w:rFonts w:ascii="Calibri" w:cs="Calibri" w:eastAsia="Calibri" w:hAnsi="Calibri"/>
         </w:rPr>
         <w:t>end the line with 2 spaces (this renders as a line break)</w:t>
       </w:r>
@@ -305,12 +308,12 @@
     <w:p>
       <w:pPr>
         <w:rPr>
-          <w:rFonts w:ascii="Calibri" w:eastAsia="Calibri" w:hAnsi="Calibri" w:cs="Calibri"/>
-        </w:rPr>
-      </w:pPr>
-      <w:r>
-        <w:rPr>
-          <w:rFonts w:ascii="Calibri" w:eastAsia="Calibri" w:hAnsi="Calibri" w:cs="Calibri"/>
+          <w:rFonts w:ascii="Calibri" w:cs="Calibri" w:eastAsia="Calibri" w:hAnsi="Calibri"/>
+        </w:rPr>
+      </w:pPr>
+      <w:r>
+        <w:rPr>
+          <w:rFonts w:ascii="Calibri" w:cs="Calibri" w:eastAsia="Calibri" w:hAnsi="Calibri"/>
         </w:rPr>
         <w:t>4. Save, commit, and push the modified Word document and README.md file to your local repo.</w:t>
       </w:r>
@@ -318,12 +321,12 @@
     <w:p>
       <w:pPr>
         <w:rPr>
-          <w:rFonts w:ascii="Calibri" w:eastAsia="Calibri" w:hAnsi="Calibri" w:cs="Calibri"/>
-        </w:rPr>
-      </w:pPr>
-      <w:r>
-        <w:rPr>
-          <w:rFonts w:ascii="Calibri" w:eastAsia="Calibri" w:hAnsi="Calibri" w:cs="Calibri"/>
+          <w:rFonts w:ascii="Calibri" w:cs="Calibri" w:eastAsia="Calibri" w:hAnsi="Calibri"/>
+        </w:rPr>
+      </w:pPr>
+      <w:r>
+        <w:rPr>
+          <w:rFonts w:ascii="Calibri" w:cs="Calibri" w:eastAsia="Calibri" w:hAnsi="Calibri"/>
         </w:rPr>
         <w:t>5. Submit a pull request to your instructor to merge the changes with their main branch. Your information will be shared in the public repo with the class after the changes are merged.</w:t>
       </w:r>
@@ -331,15 +334,15 @@
     <w:p>
       <w:pPr>
         <w:rPr>
-          <w:rFonts w:ascii="Calibri" w:eastAsia="Calibri" w:hAnsi="Calibri" w:cs="Calibri"/>
           <w:b/>
+          <w:rFonts w:ascii="Calibri" w:cs="Calibri" w:eastAsia="Calibri" w:hAnsi="Calibri"/>
           <w:sz w:val="24"/>
         </w:rPr>
       </w:pPr>
       <w:r>
         <w:rPr>
-          <w:rFonts w:ascii="Calibri" w:eastAsia="Calibri" w:hAnsi="Calibri" w:cs="Calibri"/>
           <w:b/>
+          <w:rFonts w:ascii="Calibri" w:cs="Calibri" w:eastAsia="Calibri" w:hAnsi="Calibri"/>
           <w:sz w:val="24"/>
         </w:rPr>
         <w:t>Discussion Prompt:</w:t>
@@ -351,14 +354,15 @@
           <w:ilvl w:val="0"/>
           <w:numId w:val="2"/>
         </w:numPr>
-        <w:ind w:left="720" w:hanging="360"/>
-        <w:rPr>
-          <w:rFonts w:ascii="Calibri" w:eastAsia="Calibri" w:hAnsi="Calibri" w:cs="Calibri"/>
-        </w:rPr>
-      </w:pPr>
-      <w:r>
-        <w:rPr>
-          <w:rFonts w:ascii="Calibri" w:eastAsia="Calibri" w:hAnsi="Calibri" w:cs="Calibri"/>
+        <w:ind w:left="720"/>
+        <w:ind w:hanging="360"/>
+        <w:rPr>
+          <w:rFonts w:ascii="Calibri" w:cs="Calibri" w:eastAsia="Calibri" w:hAnsi="Calibri"/>
+        </w:rPr>
+      </w:pPr>
+      <w:r>
+        <w:rPr>
+          <w:rFonts w:ascii="Calibri" w:cs="Calibri" w:eastAsia="Calibri" w:hAnsi="Calibri"/>
         </w:rPr>
         <w:t>(Add a blank line to the Word document first)</w:t>
       </w:r>
@@ -369,14 +373,15 @@
           <w:ilvl w:val="0"/>
           <w:numId w:val="2"/>
         </w:numPr>
-        <w:ind w:left="720" w:hanging="360"/>
-        <w:rPr>
-          <w:rFonts w:ascii="Calibri" w:eastAsia="Calibri" w:hAnsi="Calibri" w:cs="Calibri"/>
-        </w:rPr>
-      </w:pPr>
-      <w:r>
-        <w:rPr>
-          <w:rFonts w:ascii="Calibri" w:eastAsia="Calibri" w:hAnsi="Calibri" w:cs="Calibri"/>
+        <w:ind w:left="720"/>
+        <w:ind w:hanging="360"/>
+        <w:rPr>
+          <w:rFonts w:ascii="Calibri" w:cs="Calibri" w:eastAsia="Calibri" w:hAnsi="Calibri"/>
+        </w:rPr>
+      </w:pPr>
+      <w:r>
+        <w:rPr>
+          <w:rFonts w:ascii="Calibri" w:cs="Calibri" w:eastAsia="Calibri" w:hAnsi="Calibri"/>
         </w:rPr>
         <w:t>Add a line with today's date and your name</w:t>
       </w:r>
@@ -387,32 +392,33 @@
           <w:ilvl w:val="0"/>
           <w:numId w:val="2"/>
         </w:numPr>
-        <w:ind w:left="720" w:hanging="360"/>
-        <w:rPr>
-          <w:rFonts w:ascii="Calibri" w:eastAsia="Calibri" w:hAnsi="Calibri" w:cs="Calibri"/>
-        </w:rPr>
-      </w:pPr>
-      <w:r>
-        <w:rPr>
-          <w:rFonts w:ascii="Calibri" w:eastAsia="Calibri" w:hAnsi="Calibri" w:cs="Calibri"/>
+        <w:ind w:left="720"/>
+        <w:ind w:hanging="360"/>
+        <w:rPr>
+          <w:rFonts w:ascii="Calibri" w:cs="Calibri" w:eastAsia="Calibri" w:hAnsi="Calibri"/>
+        </w:rPr>
+      </w:pPr>
+      <w:r>
+        <w:rPr>
+          <w:rFonts w:ascii="Calibri" w:cs="Calibri" w:eastAsia="Calibri" w:hAnsi="Calibri"/>
         </w:rPr>
         <w:t xml:space="preserve">Provide a paragraph with your place of birth (or wherever you call "home"), followed by any interests, hobbies, or other details about yourself that you would like to share. </w:t>
       </w:r>
       <w:r>
         <w:rPr>
-          <w:rFonts w:ascii="Calibri" w:eastAsia="Calibri" w:hAnsi="Calibri" w:cs="Calibri"/>
+          <w:rFonts w:ascii="Calibri" w:cs="Calibri" w:eastAsia="Calibri" w:hAnsi="Calibri"/>
         </w:rPr>
         <w:t>Use</w:t>
       </w:r>
       <w:r>
         <w:rPr>
-          <w:rFonts w:ascii="Calibri" w:eastAsia="Calibri" w:hAnsi="Calibri" w:cs="Calibri"/>
+          <w:rFonts w:ascii="Calibri" w:cs="Calibri" w:eastAsia="Calibri" w:hAnsi="Calibri"/>
         </w:rPr>
         <w:t xml:space="preserve"> my entry as an example</w:t>
       </w:r>
       <w:r>
         <w:rPr>
-          <w:rFonts w:ascii="Calibri" w:eastAsia="Calibri" w:hAnsi="Calibri" w:cs="Calibri"/>
+          <w:rFonts w:ascii="Calibri" w:cs="Calibri" w:eastAsia="Calibri" w:hAnsi="Calibri"/>
         </w:rPr>
         <w:t>, add yours to the end of the file.</w:t>
       </w:r>
@@ -420,227 +426,466 @@
     <w:p>
       <w:pPr>
         <w:rPr>
-          <w:rFonts w:ascii="Calibri" w:eastAsia="Calibri" w:hAnsi="Calibri" w:cs="Calibri"/>
-        </w:rPr>
-      </w:pPr>
-      <w:r>
-        <w:rPr>
-          <w:rFonts w:ascii="Calibri" w:eastAsia="Calibri" w:hAnsi="Calibri" w:cs="Calibri"/>
+          <w:rFonts w:ascii="Calibri" w:cs="Calibri" w:eastAsia="Calibri" w:hAnsi="Calibri"/>
+        </w:rPr>
+      </w:pPr>
+      <w:r>
+        <w:rPr>
+          <w:rFonts w:ascii="Calibri" w:cs="Calibri" w:eastAsia="Calibri" w:hAnsi="Calibri"/>
         </w:rPr>
         <w:t>8</w:t>
       </w:r>
       <w:r>
         <w:rPr>
-          <w:rFonts w:ascii="Calibri" w:eastAsia="Calibri" w:hAnsi="Calibri" w:cs="Calibri"/>
+          <w:rFonts w:ascii="Calibri" w:cs="Calibri" w:eastAsia="Calibri" w:hAnsi="Calibri"/>
         </w:rPr>
         <w:t>/</w:t>
       </w:r>
       <w:r>
         <w:rPr>
-          <w:rFonts w:ascii="Calibri" w:eastAsia="Calibri" w:hAnsi="Calibri" w:cs="Calibri"/>
+          <w:rFonts w:ascii="Calibri" w:cs="Calibri" w:eastAsia="Calibri" w:hAnsi="Calibri"/>
         </w:rPr>
         <w:t>28</w:t>
       </w:r>
       <w:r>
         <w:rPr>
-          <w:rFonts w:ascii="Calibri" w:eastAsia="Calibri" w:hAnsi="Calibri" w:cs="Calibri"/>
+          <w:rFonts w:ascii="Calibri" w:cs="Calibri" w:eastAsia="Calibri" w:hAnsi="Calibri"/>
         </w:rPr>
         <w:t>/2023 David Singletary</w:t>
       </w:r>
       <w:r>
         <w:rPr>
-          <w:rFonts w:ascii="Calibri" w:eastAsia="Calibri" w:hAnsi="Calibri" w:cs="Calibri"/>
+          <w:rFonts w:ascii="Calibri" w:cs="Calibri" w:eastAsia="Calibri" w:hAnsi="Calibri"/>
         </w:rPr>
         <w:br/>
+      </w:r>
+      <w:r>
+        <w:rPr>
+          <w:rFonts w:ascii="Calibri" w:cs="Calibri" w:eastAsia="Calibri" w:hAnsi="Calibri"/>
+        </w:rPr>
         <w:t xml:space="preserve">Hello everyone, I am your instructor for this course. I am originally from Orlando, FL, but I have also lived </w:t>
       </w:r>
       <w:r>
         <w:rPr>
-          <w:rFonts w:ascii="Calibri" w:eastAsia="Calibri" w:hAnsi="Calibri" w:cs="Calibri"/>
-        </w:rPr>
+          <w:rFonts w:ascii="Calibri" w:cs="Calibri" w:eastAsia="Calibri" w:hAnsi="Calibri"/>
+        </w:rPr>
+        <w:t>in Colorado, California, and the UK. I have been in Jacksonville for over 20 years now.</w:t>
         <w:lastRenderedPageBreak/>
-        <w:t>in Colorado, California, and the UK. I have been in Jacksonville for over 20 years now.</w:t>
-      </w:r>
-      <w:r>
-        <w:rPr>
-          <w:rFonts w:ascii="Calibri" w:eastAsia="Calibri" w:hAnsi="Calibri" w:cs="Calibri"/>
+      </w:r>
+      <w:r>
+        <w:rPr>
+          <w:rFonts w:ascii="Calibri" w:cs="Calibri" w:eastAsia="Calibri" w:hAnsi="Calibri"/>
         </w:rPr>
         <w:br/>
+      </w:r>
+      <w:r>
+        <w:rPr>
+          <w:rFonts w:ascii="Calibri" w:cs="Calibri" w:eastAsia="Calibri" w:hAnsi="Calibri"/>
+        </w:rPr>
         <w:t>I am a retired software engineer who loves books, movies, and television shows (especially classic horror/</w:t>
       </w:r>
       <w:r>
         <w:rPr>
-          <w:rFonts w:ascii="Calibri" w:eastAsia="Calibri" w:hAnsi="Calibri" w:cs="Calibri"/>
+          <w:rFonts w:ascii="Calibri" w:cs="Calibri" w:eastAsia="Calibri" w:hAnsi="Calibri"/>
         </w:rPr>
         <w:t>sci-fi</w:t>
       </w:r>
       <w:r>
         <w:rPr>
-          <w:rFonts w:ascii="Calibri" w:eastAsia="Calibri" w:hAnsi="Calibri" w:cs="Calibri"/>
+          <w:rFonts w:ascii="Calibri" w:cs="Calibri" w:eastAsia="Calibri" w:hAnsi="Calibri"/>
         </w:rPr>
         <w:t xml:space="preserve">). I love technology and </w:t>
       </w:r>
       <w:proofErr w:type="gramStart"/>
       <w:r>
         <w:rPr>
-          <w:rFonts w:ascii="Calibri" w:eastAsia="Calibri" w:hAnsi="Calibri" w:cs="Calibri"/>
+          <w:rFonts w:ascii="Calibri" w:cs="Calibri" w:eastAsia="Calibri" w:hAnsi="Calibri"/>
         </w:rPr>
         <w:t>coding,</w:t>
       </w:r>
       <w:proofErr w:type="gramEnd"/>
       <w:r>
         <w:rPr>
-          <w:rFonts w:ascii="Calibri" w:eastAsia="Calibri" w:hAnsi="Calibri" w:cs="Calibri"/>
+          <w:rFonts w:ascii="Calibri" w:cs="Calibri" w:eastAsia="Calibri" w:hAnsi="Calibri"/>
         </w:rPr>
         <w:t xml:space="preserve"> my favorite languages are Java and C++ but I also teach R </w:t>
       </w:r>
       <w:r>
         <w:rPr>
-          <w:rFonts w:ascii="Calibri" w:eastAsia="Calibri" w:hAnsi="Calibri" w:cs="Calibri"/>
+          <w:rFonts w:ascii="Calibri" w:cs="Calibri" w:eastAsia="Calibri" w:hAnsi="Calibri"/>
         </w:rPr>
         <w:t>and Python</w:t>
       </w:r>
       <w:r>
         <w:rPr>
-          <w:rFonts w:ascii="Calibri" w:eastAsia="Calibri" w:hAnsi="Calibri" w:cs="Calibri"/>
+          <w:rFonts w:ascii="Calibri" w:cs="Calibri" w:eastAsia="Calibri" w:hAnsi="Calibri"/>
         </w:rPr>
         <w:t xml:space="preserve"> in our Data Science program.</w:t>
       </w:r>
     </w:p>
+    <w:p>
+      <w:r>
+        <w:rPr>
+          <w:rFonts w:ascii="Calibri"/>
+        </w:rPr>
+      </w:r>
+    </w:p>
+    <w:p>
+      <w:r>
+        <w:rPr>
+          <w:rFonts w:ascii="Calibri"/>
+        </w:rPr>
+        <w:t xml:space="preserve">9/7/2023 Steven Carl </w:t>
+      </w:r>
+      <w:r>
+        <w:t xml:space="preserve">Hello My Name is Steven Carl. I was born and raised here in Jacksonville Florida. </w:t>
+      </w:r>
+    </w:p>
     <w:sectPr>
+      <w:docGrid w:linePitch="360"/>
       <w:pgSz w:w="12240" w:h="15840"/>
-      <w:pgMar w:top="1440" w:right="1440" w:bottom="1440" w:left="1440" w:header="720" w:footer="720" w:gutter="0"/>
+      <w:pgMar w:left="1440" w:right="1440" w:top="1440" w:bottom="1440" w:header="720" w:footer="720" w:gutter="0"/>
       <w:cols w:space="720"/>
-      <w:docGrid w:linePitch="360"/>
     </w:sectPr>
   </w:body>
 </w:document>
 </file>
 
 <file path=word/numbering.xml><?xml version="1.0" encoding="utf-8"?>
-<w:numbering xmlns:wpc="http://schemas.microsoft.com/office/word/2010/wordprocessingCanvas" xmlns:cx="http://schemas.microsoft.com/office/drawing/2014/chartex" xmlns:cx1="http://schemas.microsoft.com/office/drawing/2015/9/8/chartex" xmlns:cx2="http://schemas.microsoft.com/office/drawing/2015/10/21/chartex" xmlns:cx3="http://schemas.microsoft.com/office/drawing/2016/5/9/chartex" xmlns:cx4="http://schemas.microsoft.com/office/drawing/2016/5/10/chartex" xmlns:cx5="http://schemas.microsoft.com/office/drawing/2016/5/11/chartex" xmlns:cx6="http://schemas.microsoft.com/office/drawing/2016/5/12/chartex" xmlns:cx7="http://schemas.microsoft.com/office/drawing/2016/5/13/chartex" xmlns:cx8="http://schemas.microsoft.com/office/drawing/2016/5/14/chartex" xmlns:mc="http://schemas.openxmlformats.org/markup-compatibility/2006" xmlns:aink="http://schemas.microsoft.com/office/drawing/2016/ink" xmlns:am3d="http://schemas.microsoft.com/office/drawing/2017/model3d" xmlns:o="urn:schemas-microsoft-com:office:office" xmlns:oel="http://schemas.microsoft.com/office/2019/extlst" xmlns:r="http://schemas.openxmlformats.org/officeDocument/2006/relationships" xmlns:m="http://schemas.openxmlformats.org/officeDocument/2006/math" xmlns:v="urn:schemas-microsoft-com:vml" xmlns:wp14="http://schemas.microsoft.com/office/word/2010/wordprocessingDrawing" xmlns:wp="http://schemas.openxmlformats.org/drawingml/2006/wordprocessingDrawing" xmlns:w10="urn:schemas-microsoft-com:office:word" xmlns:w="http://schemas.openxmlformats.org/wordprocessingml/2006/main" xmlns:w14="http://schemas.microsoft.com/office/word/2010/wordml" xmlns:w15="http://schemas.microsoft.com/office/word/2012/wordml" xmlns:w16cex="http://schemas.microsoft.com/office/word/2018/wordml/cex" xmlns:w16cid="http://schemas.microsoft.com/office/word/2016/wordml/cid" xmlns:w16="http://schemas.microsoft.com/office/word/2018/wordml" xmlns:w16sdtdh="http://schemas.microsoft.com/office/word/2020/wordml/sdtdatahash" xmlns:w16se="http://schemas.microsoft.com/office/word/2015/wordml/symex" xmlns:wpg="http://schemas.microsoft.com/office/word/2010/wordprocessingGroup" xmlns:wpi="http://schemas.microsoft.com/office/word/2010/wordprocessingInk" xmlns:wne="http://schemas.microsoft.com/office/word/2006/wordml" xmlns:wps="http://schemas.microsoft.com/office/word/2010/wordprocessingShape" mc:Ignorable="w14 w15 w16se w16cid w16 w16cex w16sdtdh wp14">
-  <w:abstractNum w:abstractNumId="0" w15:restartNumberingAfterBreak="0">
+<w:numbering xmlns:wpc="http://schemas.microsoft.com/office/word/2010/wordprocessingCanvas" xmlns:mo="http://schemas.microsoft.com/office/mac/office/2008/main" xmlns:mc="http://schemas.openxmlformats.org/markup-compatibility/2006" xmlns:mv="urn:schemas-microsoft-com:mac:vml" xmlns:o="urn:schemas-microsoft-com:office:office" xmlns:r="http://schemas.openxmlformats.org/officeDocument/2006/relationships" xmlns:m="http://schemas.openxmlformats.org/officeDocument/2006/math" xmlns:v="urn:schemas-microsoft-com:vml" xmlns:wp14="http://schemas.microsoft.com/office/word/2010/wordprocessingDrawing" xmlns:wp="http://schemas.openxmlformats.org/drawingml/2006/wordprocessingDrawing" xmlns:w="http://schemas.openxmlformats.org/wordprocessingml/2006/main" xmlns:w10="urn:schemas-microsoft-com:office:word" xmlns:w14="http://schemas.microsoft.com/office/word/2010/wordml" xmlns:wpg="http://schemas.microsoft.com/office/word/2010/wordprocessingGroup" xmlns:wpi="http://schemas.microsoft.com/office/word/2010/wordprocessingInk" xmlns:wne="http://schemas.microsoft.com/office/word/2006/wordml" xmlns:wps="http://schemas.microsoft.com/office/word/2010/wordprocessingShape" mc:Ignorable="w14 wp14">
+  <w:abstractNum w:abstractNumId="0">
+    <w:multiLevelType w:val="hybridMultilevel"/>
     <w:nsid w:val="3E5E4C98"/>
-    <w:multiLevelType w:val="multilevel"/>
     <w:tmpl w:val="2C90DA10"/>
     <w:lvl w:ilvl="0">
-      <w:start w:val="1"/>
       <w:numFmt w:val="bullet"/>
       <w:lvlText w:val="•"/>
+      <w:start w:val="1"/>
       <w:lvlJc w:val="left"/>
     </w:lvl>
     <w:lvl w:ilvl="1">
       <w:numFmt w:val="decimal"/>
       <w:lvlText w:val=""/>
+      <w:start w:val="0"/>
       <w:lvlJc w:val="left"/>
     </w:lvl>
     <w:lvl w:ilvl="2">
       <w:numFmt w:val="decimal"/>
       <w:lvlText w:val=""/>
+      <w:start w:val="0"/>
       <w:lvlJc w:val="left"/>
     </w:lvl>
     <w:lvl w:ilvl="3">
       <w:numFmt w:val="decimal"/>
       <w:lvlText w:val=""/>
+      <w:start w:val="0"/>
       <w:lvlJc w:val="left"/>
     </w:lvl>
     <w:lvl w:ilvl="4">
       <w:numFmt w:val="decimal"/>
       <w:lvlText w:val=""/>
+      <w:start w:val="0"/>
       <w:lvlJc w:val="left"/>
     </w:lvl>
     <w:lvl w:ilvl="5">
       <w:numFmt w:val="decimal"/>
       <w:lvlText w:val=""/>
+      <w:start w:val="0"/>
       <w:lvlJc w:val="left"/>
     </w:lvl>
     <w:lvl w:ilvl="6">
       <w:numFmt w:val="decimal"/>
       <w:lvlText w:val=""/>
+      <w:start w:val="0"/>
       <w:lvlJc w:val="left"/>
     </w:lvl>
     <w:lvl w:ilvl="7">
       <w:numFmt w:val="decimal"/>
       <w:lvlText w:val=""/>
+      <w:start w:val="0"/>
       <w:lvlJc w:val="left"/>
     </w:lvl>
     <w:lvl w:ilvl="8">
       <w:numFmt w:val="decimal"/>
       <w:lvlText w:val=""/>
+      <w:start w:val="0"/>
       <w:lvlJc w:val="left"/>
     </w:lvl>
   </w:abstractNum>
-  <w:abstractNum w:abstractNumId="1" w15:restartNumberingAfterBreak="0">
+  <w:abstractNum w:abstractNumId="1">
+    <w:multiLevelType w:val="hybridMultilevel"/>
     <w:nsid w:val="61B52DE5"/>
-    <w:multiLevelType w:val="multilevel"/>
     <w:tmpl w:val="CD86237E"/>
     <w:lvl w:ilvl="0">
-      <w:start w:val="1"/>
       <w:numFmt w:val="bullet"/>
       <w:lvlText w:val="•"/>
+      <w:start w:val="1"/>
       <w:lvlJc w:val="left"/>
     </w:lvl>
     <w:lvl w:ilvl="1">
       <w:numFmt w:val="decimal"/>
       <w:lvlText w:val=""/>
+      <w:start w:val="0"/>
       <w:lvlJc w:val="left"/>
     </w:lvl>
     <w:lvl w:ilvl="2">
       <w:numFmt w:val="decimal"/>
       <w:lvlText w:val=""/>
+      <w:start w:val="0"/>
       <w:lvlJc w:val="left"/>
     </w:lvl>
     <w:lvl w:ilvl="3">
       <w:numFmt w:val="decimal"/>
       <w:lvlText w:val=""/>
+      <w:start w:val="0"/>
       <w:lvlJc w:val="left"/>
     </w:lvl>
     <w:lvl w:ilvl="4">
       <w:numFmt w:val="decimal"/>
       <w:lvlText w:val=""/>
+      <w:start w:val="0"/>
       <w:lvlJc w:val="left"/>
     </w:lvl>
     <w:lvl w:ilvl="5">
       <w:numFmt w:val="decimal"/>
       <w:lvlText w:val=""/>
+      <w:start w:val="0"/>
       <w:lvlJc w:val="left"/>
     </w:lvl>
     <w:lvl w:ilvl="6">
       <w:numFmt w:val="decimal"/>
       <w:lvlText w:val=""/>
+      <w:start w:val="0"/>
       <w:lvlJc w:val="left"/>
     </w:lvl>
     <w:lvl w:ilvl="7">
       <w:numFmt w:val="decimal"/>
       <w:lvlText w:val=""/>
+      <w:start w:val="0"/>
       <w:lvlJc w:val="left"/>
     </w:lvl>
     <w:lvl w:ilvl="8">
       <w:numFmt w:val="decimal"/>
       <w:lvlText w:val=""/>
+      <w:start w:val="0"/>
       <w:lvlJc w:val="left"/>
     </w:lvl>
   </w:abstractNum>
-  <w:num w:numId="1" w16cid:durableId="298070409">
+  <w:abstractNum w:abstractNumId="10121982">
+    <w:multiLevelType w:val="hybridMultilevel"/>
+    <w:lvl w:ilvl="0">
+      <w:numFmt w:val="bullet"/>
+      <w:lvlText w:val=""/>
+      <w:start w:val="0"/>
+      <w:rPr>
+        <w:rFonts w:ascii="Symbol" w:hAnsi="Symbol"/>
+      </w:rPr>
+      <w:pPr>
+        <w:ind w:left="720"/>
+        <w:ind w:hanging="360"/>
+      </w:pPr>
+    </w:lvl>
+    <w:lvl w:ilvl="1">
+      <w:numFmt w:val="bullet"/>
+      <w:lvlText w:val="o"/>
+      <w:start w:val="0"/>
+      <w:rPr>
+        <w:rFonts w:ascii="Courier New" w:hAnsi="Courier New"/>
+      </w:rPr>
+      <w:pPr>
+        <w:ind w:left="1440"/>
+        <w:ind w:hanging="1080"/>
+      </w:pPr>
+    </w:lvl>
+    <w:lvl w:ilvl="2">
+      <w:numFmt w:val="bullet"/>
+      <w:lvlText w:val=""/>
+      <w:start w:val="0"/>
+      <w:rPr/>
+      <w:pPr>
+        <w:ind w:left="2160"/>
+        <w:ind w:hanging="1800"/>
+      </w:pPr>
+    </w:lvl>
+    <w:lvl w:ilvl="3">
+      <w:numFmt w:val="bullet"/>
+      <w:lvlText w:val=""/>
+      <w:start w:val="0"/>
+      <w:rPr>
+        <w:rFonts w:ascii="Symbol" w:hAnsi="Symbol"/>
+      </w:rPr>
+      <w:pPr>
+        <w:ind w:left="2880"/>
+        <w:ind w:hanging="2520"/>
+      </w:pPr>
+    </w:lvl>
+    <w:lvl w:ilvl="4">
+      <w:numFmt w:val="bullet"/>
+      <w:lvlText w:val="o"/>
+      <w:start w:val="0"/>
+      <w:rPr>
+        <w:rFonts w:ascii="Courier New" w:hAnsi="Courier New"/>
+      </w:rPr>
+      <w:pPr>
+        <w:ind w:left="3600"/>
+        <w:ind w:hanging="3240"/>
+      </w:pPr>
+    </w:lvl>
+    <w:lvl w:ilvl="5">
+      <w:numFmt w:val="bullet"/>
+      <w:lvlText w:val=""/>
+      <w:start w:val="0"/>
+      <w:rPr/>
+      <w:pPr>
+        <w:ind w:left="4320"/>
+        <w:ind w:hanging="3960"/>
+      </w:pPr>
+    </w:lvl>
+    <w:lvl w:ilvl="6">
+      <w:numFmt w:val="bullet"/>
+      <w:lvlText w:val=""/>
+      <w:start w:val="0"/>
+      <w:rPr>
+        <w:rFonts w:ascii="Symbol" w:hAnsi="Symbol"/>
+      </w:rPr>
+      <w:pPr>
+        <w:ind w:left="5040"/>
+        <w:ind w:hanging="4680"/>
+      </w:pPr>
+    </w:lvl>
+    <w:lvl w:ilvl="7">
+      <w:numFmt w:val="bullet"/>
+      <w:lvlText w:val="o"/>
+      <w:start w:val="0"/>
+      <w:rPr>
+        <w:rFonts w:ascii="Courier New" w:hAnsi="Courier New"/>
+      </w:rPr>
+      <w:pPr>
+        <w:ind w:left="5760"/>
+        <w:ind w:hanging="5400"/>
+      </w:pPr>
+    </w:lvl>
+    <w:lvl w:ilvl="8">
+      <w:numFmt w:val="bullet"/>
+      <w:lvlText w:val=""/>
+      <w:start w:val="0"/>
+      <w:rPr/>
+      <w:pPr>
+        <w:ind w:left="6480"/>
+        <w:ind w:hanging="6120"/>
+      </w:pPr>
+    </w:lvl>
+  </w:abstractNum>
+  <w:abstractNum w:abstractNumId="10121983">
+    <w:multiLevelType w:val="hybridMultilevel"/>
+    <w:lvl w:ilvl="0">
+      <w:numFmt w:val="decimal"/>
+      <w:lvlText w:val="%1."/>
+      <w:start w:val="1"/>
+      <w:pPr>
+        <w:ind w:left="720"/>
+        <w:ind w:hanging="360"/>
+      </w:pPr>
+    </w:lvl>
+    <w:lvl w:ilvl="1">
+      <w:numFmt w:val="decimal"/>
+      <w:lvlText w:val="%2."/>
+      <w:start w:val="1"/>
+      <w:pPr>
+        <w:ind w:left="1440"/>
+        <w:ind w:hanging="1080"/>
+      </w:pPr>
+    </w:lvl>
+    <w:lvl w:ilvl="2">
+      <w:numFmt w:val="decimal"/>
+      <w:lvlText w:val="%3."/>
+      <w:start w:val="1"/>
+      <w:pPr>
+        <w:ind w:left="2160"/>
+        <w:ind w:hanging="1980"/>
+      </w:pPr>
+    </w:lvl>
+    <w:lvl w:ilvl="3">
+      <w:numFmt w:val="decimal"/>
+      <w:lvlText w:val="%4."/>
+      <w:start w:val="1"/>
+      <w:pPr>
+        <w:ind w:left="2880"/>
+        <w:ind w:hanging="2520"/>
+      </w:pPr>
+    </w:lvl>
+    <w:lvl w:ilvl="4">
+      <w:numFmt w:val="decimal"/>
+      <w:lvlText w:val="%5."/>
+      <w:start w:val="1"/>
+      <w:pPr>
+        <w:ind w:left="3600"/>
+        <w:ind w:hanging="3240"/>
+      </w:pPr>
+    </w:lvl>
+    <w:lvl w:ilvl="5">
+      <w:numFmt w:val="decimal"/>
+      <w:lvlText w:val="%6."/>
+      <w:start w:val="1"/>
+      <w:pPr>
+        <w:ind w:left="4320"/>
+        <w:ind w:hanging="4140"/>
+      </w:pPr>
+    </w:lvl>
+    <w:lvl w:ilvl="6">
+      <w:numFmt w:val="decimal"/>
+      <w:lvlText w:val="%7."/>
+      <w:start w:val="1"/>
+      <w:pPr>
+        <w:ind w:left="5040"/>
+        <w:ind w:hanging="4680"/>
+      </w:pPr>
+    </w:lvl>
+    <w:lvl w:ilvl="7">
+      <w:numFmt w:val="decimal"/>
+      <w:lvlText w:val="%8."/>
+      <w:start w:val="1"/>
+      <w:pPr>
+        <w:ind w:left="5760"/>
+        <w:ind w:hanging="5400"/>
+      </w:pPr>
+    </w:lvl>
+    <w:lvl w:ilvl="8">
+      <w:numFmt w:val="decimal"/>
+      <w:lvlText w:val="%9."/>
+      <w:start w:val="1"/>
+      <w:pPr>
+        <w:ind w:left="6480"/>
+        <w:ind w:hanging="6300"/>
+      </w:pPr>
+    </w:lvl>
+  </w:abstractNum>
+  <w:num w:numId="1">
     <w:abstractNumId w:val="1"/>
   </w:num>
-  <w:num w:numId="2" w16cid:durableId="2000188600">
+  <w:num w:numId="2">
     <w:abstractNumId w:val="0"/>
+  </w:num>
+  <w:num w:numId="10121982">
+    <w:abstractNumId w:val="10121982"/>
+  </w:num>
+  <w:num w:numId="10121983">
+    <w:abstractNumId w:val="10121983"/>
   </w:num>
 </w:numbering>
 </file>
 
 <file path=word/styles.xml><?xml version="1.0" encoding="utf-8"?>
-<w:styles xmlns:mc="http://schemas.openxmlformats.org/markup-compatibility/2006" xmlns:r="http://schemas.openxmlformats.org/officeDocument/2006/relationships" xmlns:w="http://schemas.openxmlformats.org/wordprocessingml/2006/main" xmlns:w14="http://schemas.microsoft.com/office/word/2010/wordml" xmlns:w15="http://schemas.microsoft.com/office/word/2012/wordml" xmlns:w16cex="http://schemas.microsoft.com/office/word/2018/wordml/cex" xmlns:w16cid="http://schemas.microsoft.com/office/word/2016/wordml/cid" xmlns:w16="http://schemas.microsoft.com/office/word/2018/wordml" xmlns:w16sdtdh="http://schemas.microsoft.com/office/word/2020/wordml/sdtdatahash" xmlns:w16se="http://schemas.microsoft.com/office/word/2015/wordml/symex" mc:Ignorable="w14 w15 w16se w16cid w16 w16cex w16sdtdh">
+<w:styles xmlns:a="http://schemas.openxmlformats.org/drawingml/2006/main" xmlns:c="http://schemas.openxmlformats.org/drawingml/2006/chart" xmlns:dgm="http://schemas.openxmlformats.org/drawingml/2006/diagram" xmlns:lc="http://schemas.openxmlformats.org/drawingml/2006/lockedCanvas" xmlns:m="http://schemas.openxmlformats.org/officeDocument/2006/math" xmlns:mc="http://schemas.openxmlformats.org/markup-compatibility/2006" xmlns:mo="http://schemas.microsoft.com/office/mac/office/2008/main" xmlns:mv="urn:schemas-microsoft-com:mac:vml" xmlns:o="urn:schemas-microsoft-com:office:office" xmlns:pic="http://schemas.openxmlformats.org/drawingml/2006/picture" xmlns:r="http://schemas.openxmlformats.org/officeDocument/2006/relationships" xmlns:v="urn:schemas-microsoft-com:vml" xmlns:w="http://schemas.openxmlformats.org/wordprocessingml/2006/main" xmlns:w10="urn:schemas-microsoft-com:office:word" xmlns:w14="http://schemas.microsoft.com/office/word/2010/wordml" xmlns:w15="http://schemas.microsoft.com/office/word/2012/wordml" xmlns:w16="http://schemas.microsoft.com/office/word/2018/wordml" xmlns:w16cex="http://schemas.microsoft.com/office/word/2018/wordml/cex" xmlns:w16cid="http://schemas.microsoft.com/office/word/2016/wordml/cid" xmlns:w16sdtdh="http://schemas.microsoft.com/office/word/2020/wordml/sdtdatahash" xmlns:w16se="http://schemas.microsoft.com/office/word/2015/wordml/symex" xmlns:wne="http://schemas.microsoft.com/office/word/2006/wordml" xmlns:wp="http://schemas.openxmlformats.org/drawingml/2006/wordprocessingDrawing" xmlns:wp14="http://schemas.microsoft.com/office/word/2010/wordprocessingDrawing" xmlns:wpc="http://schemas.microsoft.com/office/word/2010/wordprocessingCanvas" xmlns:wpg="http://schemas.microsoft.com/office/word/2010/wordprocessingGroup" xmlns:wpi="http://schemas.microsoft.com/office/word/2010/wordprocessingInk" xmlns:wps="http://schemas.microsoft.com/office/word/2010/wordprocessingShape" mc:Ignorable="w14 w15 w16se w16cid w16 w16cex w16sdtdh wp14">
   <w:docDefaults>
     <w:rPrDefault>
       <w:rPr>
-        <w:rFonts w:asciiTheme="minorHAnsi" w:eastAsiaTheme="minorEastAsia" w:hAnsiTheme="minorHAnsi" w:cstheme="minorBidi"/>
         <w:kern w:val="2"/>
+        <w:lang w:val="en-US" w:eastAsia="en-US" w:bidi="ar-SA"/>
+        <w14:ligatures w14:val="standardContextual"/>
+        <w:rFonts w:ascii="Calibri" w:eastAsiaTheme="minorEastAsia" w:hAnsiTheme="minorHAnsi" w:cstheme="minorBidi"/>
         <w:sz w:val="22"/>
         <w:szCs w:val="22"/>
-        <w:lang w:val="en-US" w:eastAsia="en-US" w:bidi="ar-SA"/>
-        <w14:ligatures w14:val="standardContextual"/>
       </w:rPr>
     </w:rPrDefault>
     <w:pPrDefault>
@@ -1039,24 +1284,80 @@
   </w:style>
   <w:style w:type="table" w:default="1" w:styleId="TableNormal">
     <w:name w:val="Normal Table"/>
-    <w:uiPriority w:val="99"/>
-    <w:semiHidden/>
-    <w:unhideWhenUsed/>
     <w:tblPr>
-      <w:tblInd w:w="0" w:type="dxa"/>
       <w:tblCellMar>
         <w:top w:w="0" w:type="dxa"/>
         <w:left w:w="108" w:type="dxa"/>
         <w:bottom w:w="0" w:type="dxa"/>
         <w:right w:w="108" w:type="dxa"/>
       </w:tblCellMar>
+      <w:tblInd w:w="0" w:type="dxa"/>
     </w:tblPr>
+    <w:uiPriority w:val="99"/>
+    <w:semiHidden/>
+    <w:unhideWhenUsed/>
   </w:style>
   <w:style w:type="numbering" w:default="1" w:styleId="NoList">
     <w:name w:val="No List"/>
     <w:uiPriority w:val="99"/>
     <w:semiHidden/>
     <w:unhideWhenUsed/>
+  </w:style>
+  <w:style w:type="paragraph" w:styleId="Title">
+    <w:name w:val="Title"/>
+    <w:basedOn w:val="Normal"/>
+    <w:pPr>
+      <w:spacing w:after="300"/>
+    </w:pPr>
+    <w:rPr>
+      <w:color w:val="17365D"/>
+      <w:sz w:val="52"/>
+    </w:rPr>
+  </w:style>
+  <w:style w:type="paragraph" w:styleId="Subtitle">
+    <w:name w:val="Subtitle"/>
+    <w:basedOn w:val="Normal"/>
+    <w:rPr>
+      <w:i/>
+      <w:color w:val="4F81BD"/>
+      <w:sz w:val="24"/>
+    </w:rPr>
+  </w:style>
+  <w:style w:type="paragraph" w:styleId="Heading1">
+    <w:name w:val="Heading 1"/>
+    <w:basedOn w:val="Normal"/>
+    <w:pPr>
+      <w:spacing w:before="480"/>
+    </w:pPr>
+    <w:rPr>
+      <w:b/>
+      <w:color w:val="345A8A"/>
+      <w:sz w:val="32"/>
+    </w:rPr>
+  </w:style>
+  <w:style w:type="paragraph" w:styleId="Heading2">
+    <w:name w:val="Heading 2"/>
+    <w:basedOn w:val="Normal"/>
+    <w:pPr>
+      <w:spacing w:before="200"/>
+    </w:pPr>
+    <w:rPr>
+      <w:b/>
+      <w:color w:val="4F81BD"/>
+      <w:sz w:val="26"/>
+    </w:rPr>
+  </w:style>
+  <w:style w:type="paragraph" w:styleId="Heading3">
+    <w:name w:val="Heading 3"/>
+    <w:basedOn w:val="Normal"/>
+    <w:pPr>
+      <w:spacing w:before="200"/>
+    </w:pPr>
+    <w:rPr>
+      <w:b/>
+      <w:color w:val="4F81BD"/>
+      <w:sz w:val="24"/>
+    </w:rPr>
   </w:style>
 </w:styles>
 </file>

</xml_diff>